<commit_message>
add more format examples
</commit_message>
<xml_diff>
--- a/demo/result.docx
+++ b/demo/result.docx
@@ -110,7 +110,7 @@
           <w:i/>
           <w:u w:val="single"/>
         </w:rPr>
-        <w:t>11/20/2020 1:47:43 PM</w:t>
+        <w:t>11/20/2020 2:48:31 PM</w:t>
       </w:r>
     </w:p>
     <w:p>
@@ -119,10 +119,31 @@
           <w:tab w:val="left" w:pos="2610"/>
         </w:tabs>
         <w:rPr>
-          <w:i/>
+          <w:iCs/>
           <w:u w:val="single"/>
         </w:rPr>
       </w:pPr>
+      <w:r>
+        <w:rPr>
+          <w:iCs/>
+          <w:u w:val="single"/>
+          <w:color w:val="FF0000"/>
+        </w:rPr>
+        <w:t>Hoang Anh Tu</w:t>
+      </w:r>
+      <w:r>
+        <w:rPr>
+          <w:iCs/>
+        </w:rPr>
+        <w:t xml:space="preserve">: </w:t>
+      </w:r>
+      <w:r>
+        <w:rPr>
+          <w:i/>
+          <w:color w:val="0AC22D"/>
+        </w:rPr>
+        <w:t>Do something</w:t>
+      </w:r>
     </w:p>
     <w:p>
       <w:r>
@@ -130,7 +151,7 @@
           <wp:inline distT="0" distB="0" distL="0" distR="0" wp14:editId="50D07946">
             <wp:extent cx="1905000" cy="1905000"/>
             <wp:effectExtent l="0" t="0" r="0" b="0"/>
-            <wp:docPr id="2" name="008c895d-65be-4828-87ed-516595c4c937"/>
+            <wp:docPr id="2" name="61ad6613-f60d-4576-a2bf-17afbc9d4c87"/>
             <wp:cNvGraphicFramePr>
               <a:graphicFrameLocks xmlns:a="http://schemas.openxmlformats.org/drawingml/2006/main" noChangeAspect="1"/>
             </wp:cNvGraphicFramePr>
@@ -142,7 +163,7 @@
                     <pic:cNvPicPr/>
                   </pic:nvPicPr>
                   <pic:blipFill>
-                    <a:blip r:embed="Rc5d34125349a468c" cstate="print">
+                    <a:blip r:embed="Rd0465af47929487a" cstate="print">
                       <a:extLst>
                         <a:ext uri="{28A0092B-C50C-407E-A947-70E740481C1C}"/>
                       </a:extLst>
@@ -230,7 +251,7 @@
                 <wp:inline distT="0" distB="0" distL="0" distR="0" wp14:editId="50D07946">
                   <wp:extent cx="1905000" cy="1905000"/>
                   <wp:effectExtent l="0" t="0" r="0" b="0"/>
-                  <wp:docPr id="3" name="347f42ec-56db-4a5a-a2f6-863ef9dc1a41"/>
+                  <wp:docPr id="3" name="82058259-9b7c-4fff-ad32-11cd9427e414"/>
                   <wp:cNvGraphicFramePr>
                     <a:graphicFrameLocks xmlns:a="http://schemas.openxmlformats.org/drawingml/2006/main" noChangeAspect="1"/>
                   </wp:cNvGraphicFramePr>
@@ -242,7 +263,7 @@
                           <pic:cNvPicPr/>
                         </pic:nvPicPr>
                         <pic:blipFill>
-                          <a:blip r:embed="Rc5d34125349a468c" cstate="print">
+                          <a:blip r:embed="Rd0465af47929487a" cstate="print">
                             <a:extLst>
                               <a:ext uri="{28A0092B-C50C-407E-A947-70E740481C1C}"/>
                             </a:extLst>

</xml_diff>